<commit_message>
Artistic Inspiration guide addition(s)
Renamed Visual guide and inspiration to reflect addition of audio and sound cues to be included.
</commit_message>
<xml_diff>
--- a/ShieldKnight GDD.docx
+++ b/ShieldKnight GDD.docx
@@ -810,13 +810,34 @@
       <w:r>
         <w:br/>
       </w:r>
-      <w:proofErr w:type="spellStart"/>
-      <w:r>
+      <w:r>
+        <w:t>Spikes exist in small dug-out sections of the floors in the castle, posing a stage hazard the player must traverse by jumping over them.</w:t>
+      </w:r>
+      <w:r>
+        <w:t xml:space="preserve"> If the player touches any part of the </w:t>
+      </w:r>
+      <w:r>
+        <w:rPr>
+          <w:i/>
+          <w:iCs/>
+        </w:rPr>
         <w:t>Spikes</w:t>
       </w:r>
-      <w:proofErr w:type="spellEnd"/>
-      <w:r>
-        <w:t xml:space="preserve"> exist in small dug-out sections of the floors in the castle, posing a stage hazard the player must traverse by jumping over them.</w:t>
+      <w:r>
+        <w:t>, a unit of health is lost.</w:t>
+      </w:r>
+    </w:p>
+    <w:p>
+      <w:r>
+        <w:rPr>
+          <w:i/>
+          <w:iCs/>
+        </w:rPr>
+        <w:t>Holy Beams</w:t>
+      </w:r>
+      <w:r>
+        <w:br/>
+        <w:t>Holy Beams serve as top-down stage hazards the player must traverse by either waiting for beams’ period of inactivity, or by utilising their shield’s persistent floating ability when thrown in front of themselves to prevent the beams from reaching their full length to the floor (Along with a jump to create the necessary spacing gap that allows the player to move under the shield).</w:t>
       </w:r>
       <w:r>
         <w:t xml:space="preserve"> If the player touches any part of the </w:t>
@@ -826,32 +847,6 @@
           <w:i/>
           <w:iCs/>
         </w:rPr>
-        <w:t>Spikes</w:t>
-      </w:r>
-      <w:r>
-        <w:t>, a unit of health is lost.</w:t>
-      </w:r>
-    </w:p>
-    <w:p>
-      <w:r>
-        <w:rPr>
-          <w:i/>
-          <w:iCs/>
-        </w:rPr>
-        <w:t>Holy Beams</w:t>
-      </w:r>
-      <w:r>
-        <w:br/>
-        <w:t>Holy Beams serve as top-down stage hazards the player must traverse by either waiting for beams’ period of inactivity, or by utilising their shield’s persistent floating ability when thrown in front of themselves to prevent the beams from reaching their full length to the floor (Along with a jump to create the necessary spacing gap that allows the player to move under the shield).</w:t>
-      </w:r>
-      <w:r>
-        <w:t xml:space="preserve"> If the player touches any part of the </w:t>
-      </w:r>
-      <w:r>
-        <w:rPr>
-          <w:i/>
-          <w:iCs/>
-        </w:rPr>
         <w:t>Holy Beam</w:t>
       </w:r>
       <w:r>
@@ -949,22 +944,7 @@
           <w:iCs/>
         </w:rPr>
         <w:br/>
-      </w:r>
-      <w:proofErr w:type="spellStart"/>
-      <w:r>
-        <w:rPr>
-          <w:i/>
-          <w:iCs/>
-        </w:rPr>
-        <w:t>Shield</w:t>
-      </w:r>
-      <w:proofErr w:type="spellEnd"/>
-      <w:r>
-        <w:rPr>
-          <w:i/>
-          <w:iCs/>
-        </w:rPr>
-        <w:t xml:space="preserve"> Disc (Thrown, in-world)</w:t>
+        <w:t>Shield Disc (Thrown, in-world)</w:t>
       </w:r>
       <w:r>
         <w:rPr>
@@ -1085,15 +1065,7 @@
           <w:iCs/>
         </w:rPr>
         <w:br/>
-        <w:t xml:space="preserve">Castle </w:t>
-      </w:r>
-      <w:proofErr w:type="spellStart"/>
-      <w:r>
-        <w:rPr>
-          <w:i/>
-          <w:iCs/>
-        </w:rPr>
-        <w:t>Brick</w:t>
+        <w:t>Castle Brick</w:t>
       </w:r>
       <w:r>
         <w:rPr>
@@ -1102,7 +1074,6 @@
         </w:rPr>
         <w:t>wall</w:t>
       </w:r>
-      <w:proofErr w:type="spellEnd"/>
       <w:r>
         <w:rPr>
           <w:i/>
@@ -1475,23 +1446,7 @@
           <w:i/>
           <w:iCs/>
         </w:rPr>
-        <w:t xml:space="preserve">Spearman Charger, Spearman Trip, Spearman Fly, Spearman </w:t>
-      </w:r>
-      <w:proofErr w:type="spellStart"/>
-      <w:r>
-        <w:rPr>
-          <w:i/>
-          <w:iCs/>
-        </w:rPr>
-        <w:t>Gibbed</w:t>
-      </w:r>
-      <w:proofErr w:type="spellEnd"/>
-      <w:r>
-        <w:rPr>
-          <w:i/>
-          <w:iCs/>
-        </w:rPr>
-        <w:t xml:space="preserve"> }</w:t>
+        <w:t>Spearman Charger, Spearman Trip, Spearman Fly, Spearman Gibbed }</w:t>
       </w:r>
       <w:r>
         <w:rPr>
@@ -1866,175 +1821,157 @@
           <w:bCs/>
           <w:color w:val="FF0000"/>
         </w:rPr>
-        <w:t>Prototyping v0.1 (</w:t>
-      </w:r>
-      <w:proofErr w:type="spellStart"/>
+        <w:t>Prototyping v0.1 (Greybox):</w:t>
+      </w:r>
+      <w:r>
+        <w:t xml:space="preserve"> 6 Mar – 14 Mar</w:t>
+      </w:r>
+      <w:r>
+        <w:br/>
+      </w:r>
+      <w:r>
+        <w:rPr>
+          <w:b/>
+          <w:bCs/>
+          <w:color w:val="0070C0"/>
+        </w:rPr>
+        <w:t>Visual Asset Creation:</w:t>
+      </w:r>
+      <w:r>
+        <w:t xml:space="preserve"> 6 Mar – </w:t>
+      </w:r>
+      <w:r>
+        <w:rPr>
+          <w:strike/>
+        </w:rPr>
+        <w:t>14</w:t>
+      </w:r>
+      <w:r>
+        <w:t xml:space="preserve"> </w:t>
+      </w:r>
+      <w:r>
+        <w:t xml:space="preserve">21 </w:t>
+      </w:r>
+      <w:r>
+        <w:t>Mar</w:t>
+      </w:r>
+      <w:r>
+        <w:br/>
+      </w:r>
+      <w:r>
+        <w:rPr>
+          <w:b/>
+          <w:bCs/>
+          <w:color w:val="0070C0"/>
+        </w:rPr>
+        <w:t>Playtesting v0.1:</w:t>
+      </w:r>
+      <w:r>
+        <w:rPr>
+          <w:color w:val="0070C0"/>
+        </w:rPr>
+        <w:t xml:space="preserve"> </w:t>
+      </w:r>
+      <w:r>
+        <w:t xml:space="preserve">14 Mar – </w:t>
+      </w:r>
+      <w:r>
+        <w:rPr>
+          <w:strike/>
+        </w:rPr>
+        <w:t>20</w:t>
+      </w:r>
+      <w:r>
+        <w:t xml:space="preserve"> </w:t>
+      </w:r>
+      <w:r>
+        <w:t xml:space="preserve">25 </w:t>
+      </w:r>
+      <w:r>
+        <w:t>Mar</w:t>
+      </w:r>
+      <w:r>
+        <w:br/>
+      </w:r>
       <w:r>
         <w:rPr>
           <w:b/>
           <w:bCs/>
           <w:color w:val="FF0000"/>
         </w:rPr>
-        <w:t>Greybox</w:t>
-      </w:r>
-      <w:proofErr w:type="spellEnd"/>
+        <w:t>Prototyping V0.2 (Visual Asset Integration):</w:t>
+      </w:r>
+      <w:r>
+        <w:rPr>
+          <w:b/>
+          <w:bCs/>
+        </w:rPr>
+        <w:t xml:space="preserve"> </w:t>
+      </w:r>
+      <w:r>
+        <w:t>14 Mar – 28 Mar</w:t>
+      </w:r>
+      <w:r>
+        <w:br/>
+      </w:r>
+      <w:r>
+        <w:rPr>
+          <w:b/>
+          <w:bCs/>
+          <w:color w:val="0070C0"/>
+        </w:rPr>
+        <w:t>Playtesting v0.2:</w:t>
+      </w:r>
+      <w:r>
+        <w:t xml:space="preserve"> 28 Mar – 5 Apr</w:t>
+      </w:r>
+      <w:r>
+        <w:br/>
+      </w:r>
+      <w:r>
+        <w:rPr>
+          <w:b/>
+          <w:bCs/>
+          <w:color w:val="0070C0"/>
+        </w:rPr>
+        <w:t>Issue Management (v0.1+v0.2):</w:t>
+      </w:r>
+      <w:r>
+        <w:t xml:space="preserve"> 4 Apr – 8 Apr</w:t>
+      </w:r>
+      <w:r>
+        <w:br/>
+      </w:r>
       <w:r>
         <w:rPr>
           <w:b/>
           <w:bCs/>
           <w:color w:val="FF0000"/>
         </w:rPr>
-        <w:t>):</w:t>
-      </w:r>
-      <w:r>
-        <w:t xml:space="preserve"> 6 Mar – 14 Mar</w:t>
-      </w:r>
-      <w:r>
-        <w:br/>
-      </w:r>
-      <w:r>
-        <w:rPr>
-          <w:b/>
-          <w:bCs/>
-          <w:color w:val="0070C0"/>
-        </w:rPr>
-        <w:t>Visual Asset Creation:</w:t>
-      </w:r>
-      <w:r>
-        <w:t xml:space="preserve"> 6 Mar – </w:t>
-      </w:r>
-      <w:r>
-        <w:rPr>
-          <w:strike/>
-        </w:rPr>
-        <w:t>14</w:t>
-      </w:r>
-      <w:r>
-        <w:t xml:space="preserve"> </w:t>
-      </w:r>
-      <w:r>
-        <w:t xml:space="preserve">21 </w:t>
-      </w:r>
-      <w:r>
-        <w:t>Mar</w:t>
-      </w:r>
-      <w:r>
-        <w:br/>
-      </w:r>
-      <w:r>
-        <w:rPr>
-          <w:b/>
-          <w:bCs/>
-          <w:color w:val="0070C0"/>
-        </w:rPr>
-        <w:t>Playtesting v0.1:</w:t>
-      </w:r>
-      <w:r>
-        <w:rPr>
-          <w:color w:val="0070C0"/>
-        </w:rPr>
-        <w:t xml:space="preserve"> </w:t>
-      </w:r>
-      <w:r>
-        <w:t xml:space="preserve">14 Mar – </w:t>
-      </w:r>
-      <w:r>
-        <w:rPr>
-          <w:strike/>
-        </w:rPr>
-        <w:t>20</w:t>
-      </w:r>
-      <w:r>
-        <w:t xml:space="preserve"> </w:t>
-      </w:r>
-      <w:r>
-        <w:t xml:space="preserve">25 </w:t>
-      </w:r>
-      <w:r>
-        <w:t>Mar</w:t>
-      </w:r>
-      <w:r>
-        <w:br/>
-      </w:r>
-      <w:r>
-        <w:rPr>
-          <w:b/>
-          <w:bCs/>
+        <w:t>Prototyping v0.3 (Audio Asset Integration):</w:t>
+      </w:r>
+      <w:r>
+        <w:t xml:space="preserve"> 8 Apr – 19 Apr</w:t>
+      </w:r>
+      <w:r>
+        <w:br/>
+      </w:r>
+      <w:r>
+        <w:br/>
+      </w:r>
+      <w:r>
+        <w:rPr>
+          <w:i/>
+          <w:iCs/>
+        </w:rPr>
+        <w:t xml:space="preserve">( Red means </w:t>
+      </w:r>
+      <w:r>
+        <w:rPr>
+          <w:i/>
+          <w:iCs/>
           <w:color w:val="FF0000"/>
         </w:rPr>
-        <w:t>Prototyping V0.2 (Visual Asset Integration):</w:t>
-      </w:r>
-      <w:r>
-        <w:rPr>
-          <w:b/>
-          <w:bCs/>
-        </w:rPr>
-        <w:t xml:space="preserve"> </w:t>
-      </w:r>
-      <w:r>
-        <w:t>14 Mar – 28 Mar</w:t>
-      </w:r>
-      <w:r>
-        <w:br/>
-      </w:r>
-      <w:r>
-        <w:rPr>
-          <w:b/>
-          <w:bCs/>
-          <w:color w:val="0070C0"/>
-        </w:rPr>
-        <w:t>Playtesting v0.2:</w:t>
-      </w:r>
-      <w:r>
-        <w:t xml:space="preserve"> 28 Mar – 5 Apr</w:t>
-      </w:r>
-      <w:r>
-        <w:br/>
-      </w:r>
-      <w:r>
-        <w:rPr>
-          <w:b/>
-          <w:bCs/>
-          <w:color w:val="0070C0"/>
-        </w:rPr>
-        <w:t>Issue Management (v0.1+v0.2):</w:t>
-      </w:r>
-      <w:r>
-        <w:t xml:space="preserve"> 4 Apr – 8 Apr</w:t>
-      </w:r>
-      <w:r>
-        <w:br/>
-      </w:r>
-      <w:r>
-        <w:rPr>
-          <w:b/>
-          <w:bCs/>
-          <w:color w:val="FF0000"/>
-        </w:rPr>
-        <w:t>Prototyping v0.3 (Audio Asset Integration):</w:t>
-      </w:r>
-      <w:r>
-        <w:t xml:space="preserve"> 8 Apr – 19 Apr</w:t>
-      </w:r>
-      <w:r>
-        <w:br/>
-      </w:r>
-      <w:r>
-        <w:br/>
-      </w:r>
-      <w:r>
-        <w:rPr>
-          <w:i/>
-          <w:iCs/>
-        </w:rPr>
-        <w:t xml:space="preserve">( Red means </w:t>
-      </w:r>
-      <w:r>
-        <w:rPr>
-          <w:i/>
-          <w:iCs/>
-          <w:color w:val="FF0000"/>
-        </w:rPr>
         <w:t>Critical Path</w:t>
       </w:r>
       <w:r>
@@ -2063,15 +2000,22 @@
           <w:u w:val="single"/>
         </w:rPr>
         <w:br/>
-        <w:t>V</w:t>
-      </w:r>
-      <w:r>
-        <w:rPr>
-          <w:b/>
-          <w:bCs/>
-          <w:u w:val="single"/>
-        </w:rPr>
-        <w:t>isual Guide &amp; Inspiration</w:t>
+      </w:r>
+      <w:r>
+        <w:rPr>
+          <w:b/>
+          <w:bCs/>
+          <w:u w:val="single"/>
+        </w:rPr>
+        <w:t>Artistic</w:t>
+      </w:r>
+      <w:r>
+        <w:rPr>
+          <w:b/>
+          <w:bCs/>
+          <w:u w:val="single"/>
+        </w:rPr>
+        <w:t xml:space="preserve"> Guide &amp; Inspiration</w:t>
       </w:r>
     </w:p>
     <w:p>
@@ -2158,7 +2102,7 @@
           <w:noProof/>
         </w:rPr>
         <w:drawing>
-          <wp:inline distT="0" distB="0" distL="0" distR="0" wp14:anchorId="3C57E2C9" wp14:editId="45E16C7B">
+          <wp:inline distT="0" distB="0" distL="0" distR="0" wp14:anchorId="3C57E2C9" wp14:editId="14FFF089">
             <wp:extent cx="2781300" cy="4333875"/>
             <wp:effectExtent l="0" t="0" r="0" b="9525"/>
             <wp:docPr id="43383796" name="Picture 2" descr="Pin by 🇻🇮T.B. Lee Kadoober III🇻🇮 on Castles | Small castles, Beautiful castles, Castle"/>
@@ -2218,16 +2162,8 @@
           <w:color w:val="FFFFFF" w:themeColor="background1"/>
         </w:rPr>
         <w:lastRenderedPageBreak/>
-        <w:t xml:space="preserve">should represent Objects, Properties, and Actions present in the game. Each of these items exist </w:t>
-      </w:r>
-      <w:proofErr w:type="spellStart"/>
-      <w:r>
-        <w:rPr>
-          <w:color w:val="FFFFFF" w:themeColor="background1"/>
-        </w:rPr>
-        <w:t>witu</w:t>
-      </w:r>
-      <w:proofErr w:type="spellEnd"/>
+        <w:t>should represent Objects, Properties, and Actions present in the game. Each of these items exist witu</w:t>
+      </w:r>
       <w:r>
         <w:rPr>
           <w:noProof/>
@@ -2293,7 +2229,7 @@
           <w:noProof/>
         </w:rPr>
         <w:drawing>
-          <wp:inline distT="0" distB="0" distL="0" distR="0" wp14:anchorId="71712290" wp14:editId="6EE442BE">
+          <wp:inline distT="0" distB="0" distL="0" distR="0" wp14:anchorId="71712290" wp14:editId="5BEFAE56">
             <wp:extent cx="5731510" cy="3223895"/>
             <wp:effectExtent l="0" t="0" r="2540" b="0"/>
             <wp:docPr id="1" name="Picture 1" descr="Castle Crashers All But Confirmed for PS4 in Teaser from Developer - Push Square"/>
@@ -2557,22 +2493,32 @@
       </w:pPr>
     </w:p>
     <w:p>
-      <w:pPr>
-        <w:rPr>
-          <w:b/>
-          <w:bCs/>
-          <w:u w:val="single"/>
-        </w:rPr>
-      </w:pPr>
-    </w:p>
-    <w:p>
-      <w:pPr>
-        <w:rPr>
-          <w:b/>
-          <w:bCs/>
-          <w:u w:val="single"/>
-        </w:rPr>
-      </w:pPr>
+      <w:r>
+        <w:t>Music</w:t>
+      </w:r>
+      <w:r>
+        <w:t>/Sound</w:t>
+      </w:r>
+      <w:r>
+        <w:t>;</w:t>
+      </w:r>
+    </w:p>
+    <w:p>
+      <w:pPr>
+        <w:rPr>
+          <w:b/>
+          <w:bCs/>
+          <w:u w:val="single"/>
+        </w:rPr>
+      </w:pPr>
+      <w:r>
+        <w:rPr>
+          <w:b/>
+          <w:bCs/>
+          <w:u w:val="single"/>
+        </w:rPr>
+        <w:t>https://www.youtube.com/playlist?list=PLJJNWk_5GoauF6svQYT6uHwSR0lo1ZDae</w:t>
+      </w:r>
     </w:p>
     <w:p>
       <w:pPr>
@@ -2825,13 +2771,8 @@
             <w:tcW w:w="4508" w:type="dxa"/>
           </w:tcPr>
           <w:p>
-            <w:proofErr w:type="spellStart"/>
             <w:r>
-              <w:t>Jaryie</w:t>
-            </w:r>
-            <w:proofErr w:type="spellEnd"/>
-            <w:r>
-              <w:t xml:space="preserve"> Wong</w:t>
+              <w:t>Jaryie Wong</w:t>
             </w:r>
           </w:p>
         </w:tc>

</xml_diff>

<commit_message>
GDD update to 0.3.3a
Added SWOT.
Improved spacing (full page break(s)) where appropriate for registry sections.
Improved image reference guide layout (Bugger you for a joke, white space!).
</commit_message>
<xml_diff>
--- a/ShieldKnight GDD.docx
+++ b/ShieldKnight GDD.docx
@@ -2061,6 +2061,59 @@
           <w:noProof/>
         </w:rPr>
         <w:drawing>
+          <wp:inline distT="0" distB="0" distL="0" distR="0" wp14:anchorId="0CB4F08A" wp14:editId="16B6F6E5">
+            <wp:extent cx="5731510" cy="3223895"/>
+            <wp:effectExtent l="0" t="0" r="2540" b="0"/>
+            <wp:docPr id="1" name="Picture 1" descr="Castle Crashers All But Confirmed for PS4 in Teaser from Developer - Push Square"/>
+            <wp:cNvGraphicFramePr>
+              <a:graphicFrameLocks xmlns:a="http://schemas.openxmlformats.org/drawingml/2006/main" noChangeAspect="1"/>
+            </wp:cNvGraphicFramePr>
+            <a:graphic xmlns:a="http://schemas.openxmlformats.org/drawingml/2006/main">
+              <a:graphicData uri="http://schemas.openxmlformats.org/drawingml/2006/picture">
+                <pic:pic xmlns:pic="http://schemas.openxmlformats.org/drawingml/2006/picture">
+                  <pic:nvPicPr>
+                    <pic:cNvPr id="0" name="Picture 1" descr="Castle Crashers All But Confirmed for PS4 in Teaser from Developer - Push Square"/>
+                    <pic:cNvPicPr>
+                      <a:picLocks noChangeAspect="1" noChangeArrowheads="1"/>
+                    </pic:cNvPicPr>
+                  </pic:nvPicPr>
+                  <pic:blipFill>
+                    <a:blip r:embed="rId9" cstate="print">
+                      <a:extLst>
+                        <a:ext uri="{28A0092B-C50C-407E-A947-70E740481C1C}">
+                          <a14:useLocalDpi xmlns:a14="http://schemas.microsoft.com/office/drawing/2010/main" val="0"/>
+                        </a:ext>
+                      </a:extLst>
+                    </a:blip>
+                    <a:srcRect/>
+                    <a:stretch>
+                      <a:fillRect/>
+                    </a:stretch>
+                  </pic:blipFill>
+                  <pic:spPr bwMode="auto">
+                    <a:xfrm>
+                      <a:off x="0" y="0"/>
+                      <a:ext cx="5731510" cy="3223895"/>
+                    </a:xfrm>
+                    <a:prstGeom prst="rect">
+                      <a:avLst/>
+                    </a:prstGeom>
+                    <a:noFill/>
+                    <a:ln>
+                      <a:noFill/>
+                    </a:ln>
+                  </pic:spPr>
+                </pic:pic>
+              </a:graphicData>
+            </a:graphic>
+          </wp:inline>
+        </w:drawing>
+      </w:r>
+      <w:r>
+        <w:rPr>
+          <w:noProof/>
+        </w:rPr>
+        <w:drawing>
           <wp:inline distT="0" distB="0" distL="0" distR="0" wp14:anchorId="4AEE8B04" wp14:editId="45E47469">
             <wp:extent cx="2066925" cy="2714625"/>
             <wp:effectExtent l="0" t="0" r="9525" b="9525"/>
@@ -2078,7 +2131,7 @@
                     </pic:cNvPicPr>
                   </pic:nvPicPr>
                   <pic:blipFill>
-                    <a:blip r:embed="rId9">
+                    <a:blip r:embed="rId10">
                       <a:extLst>
                         <a:ext uri="{28A0092B-C50C-407E-A947-70E740481C1C}">
                           <a14:useLocalDpi xmlns:a14="http://schemas.microsoft.com/office/drawing/2010/main" val="0"/>
@@ -2114,7 +2167,7 @@
           <w:noProof/>
         </w:rPr>
         <w:drawing>
-          <wp:inline distT="0" distB="0" distL="0" distR="0" wp14:anchorId="3C57E2C9" wp14:editId="1CC8E883">
+          <wp:inline distT="0" distB="0" distL="0" distR="0" wp14:anchorId="3C57E2C9" wp14:editId="11C798CA">
             <wp:extent cx="2781300" cy="4333875"/>
             <wp:effectExtent l="0" t="0" r="0" b="9525"/>
             <wp:docPr id="43383796" name="Picture 2" descr="Pin by 🇻🇮T.B. Lee Kadoober III🇻🇮 on Castles | Small castles, Beautiful castles, Castle"/>
@@ -2131,7 +2184,7 @@
                     </pic:cNvPicPr>
                   </pic:nvPicPr>
                   <pic:blipFill>
-                    <a:blip r:embed="rId10" cstate="print">
+                    <a:blip r:embed="rId11" cstate="print">
                       <a:extLst>
                         <a:ext uri="{28A0092B-C50C-407E-A947-70E740481C1C}">
                           <a14:useLocalDpi xmlns:a14="http://schemas.microsoft.com/office/drawing/2010/main" val="0"/>
@@ -2198,7 +2251,7 @@
                     </pic:cNvPicPr>
                   </pic:nvPicPr>
                   <pic:blipFill>
-                    <a:blip r:embed="rId11">
+                    <a:blip r:embed="rId12">
                       <a:extLst>
                         <a:ext uri="{28A0092B-C50C-407E-A947-70E740481C1C}">
                           <a14:useLocalDpi xmlns:a14="http://schemas.microsoft.com/office/drawing/2010/main" val="0"/>
@@ -2236,71 +2289,17 @@
           <w:color w:val="FFFFFF" w:themeColor="background1"/>
         </w:rPr>
       </w:pPr>
+    </w:p>
+    <w:p>
+      <w:pPr>
+        <w:rPr>
+          <w:color w:val="FFFFFF" w:themeColor="background1"/>
+        </w:rPr>
+      </w:pPr>
       <w:r>
         <w:rPr>
           <w:noProof/>
         </w:rPr>
-        <w:drawing>
-          <wp:inline distT="0" distB="0" distL="0" distR="0" wp14:anchorId="71712290" wp14:editId="661DB580">
-            <wp:extent cx="5731510" cy="3223895"/>
-            <wp:effectExtent l="0" t="0" r="2540" b="0"/>
-            <wp:docPr id="1" name="Picture 1" descr="Castle Crashers All But Confirmed for PS4 in Teaser from Developer - Push Square"/>
-            <wp:cNvGraphicFramePr>
-              <a:graphicFrameLocks xmlns:a="http://schemas.openxmlformats.org/drawingml/2006/main" noChangeAspect="1"/>
-            </wp:cNvGraphicFramePr>
-            <a:graphic xmlns:a="http://schemas.openxmlformats.org/drawingml/2006/main">
-              <a:graphicData uri="http://schemas.openxmlformats.org/drawingml/2006/picture">
-                <pic:pic xmlns:pic="http://schemas.openxmlformats.org/drawingml/2006/picture">
-                  <pic:nvPicPr>
-                    <pic:cNvPr id="0" name="Picture 1" descr="Castle Crashers All But Confirmed for PS4 in Teaser from Developer - Push Square"/>
-                    <pic:cNvPicPr>
-                      <a:picLocks noChangeAspect="1" noChangeArrowheads="1"/>
-                    </pic:cNvPicPr>
-                  </pic:nvPicPr>
-                  <pic:blipFill>
-                    <a:blip r:embed="rId12" cstate="print">
-                      <a:extLst>
-                        <a:ext uri="{28A0092B-C50C-407E-A947-70E740481C1C}">
-                          <a14:useLocalDpi xmlns:a14="http://schemas.microsoft.com/office/drawing/2010/main" val="0"/>
-                        </a:ext>
-                      </a:extLst>
-                    </a:blip>
-                    <a:srcRect/>
-                    <a:stretch>
-                      <a:fillRect/>
-                    </a:stretch>
-                  </pic:blipFill>
-                  <pic:spPr bwMode="auto">
-                    <a:xfrm>
-                      <a:off x="0" y="0"/>
-                      <a:ext cx="5731510" cy="3223895"/>
-                    </a:xfrm>
-                    <a:prstGeom prst="rect">
-                      <a:avLst/>
-                    </a:prstGeom>
-                    <a:noFill/>
-                    <a:ln>
-                      <a:noFill/>
-                    </a:ln>
-                  </pic:spPr>
-                </pic:pic>
-              </a:graphicData>
-            </a:graphic>
-          </wp:inline>
-        </w:drawing>
-      </w:r>
-    </w:p>
-    <w:p>
-      <w:pPr>
-        <w:rPr>
-          <w:color w:val="FFFFFF" w:themeColor="background1"/>
-        </w:rPr>
-      </w:pPr>
-      <w:r>
-        <w:rPr>
-          <w:noProof/>
-        </w:rPr>
-        <w:lastRenderedPageBreak/>
         <w:drawing>
           <wp:inline distT="0" distB="0" distL="0" distR="0" wp14:anchorId="6345FC35" wp14:editId="1BB0A9A9">
             <wp:extent cx="5731510" cy="3223895"/>
@@ -2364,6 +2363,7 @@
         <w:rPr>
           <w:noProof/>
         </w:rPr>
+        <w:lastRenderedPageBreak/>
         <w:drawing>
           <wp:inline distT="0" distB="0" distL="0" distR="0" wp14:anchorId="3CEA4BD1" wp14:editId="75AA6886">
             <wp:extent cx="5731510" cy="4298950"/>
@@ -2429,7 +2429,6 @@
           <w:szCs w:val="28"/>
           <w:u w:val="single"/>
         </w:rPr>
-        <w:lastRenderedPageBreak/>
         <w:br/>
       </w:r>
       <w:r>
@@ -2523,184 +2522,345 @@
           <w:u w:val="single"/>
         </w:rPr>
       </w:pPr>
-      <w:r>
-        <w:rPr>
-          <w:b/>
-          <w:bCs/>
-          <w:u w:val="single"/>
-        </w:rPr>
-        <w:t>https://www.youtube.com/playlist?list=PLJJNWk_5GoauF6svQYT6uHwSR0lo1ZDae</w:t>
-      </w:r>
-    </w:p>
-    <w:p>
-      <w:pPr>
-        <w:rPr>
-          <w:b/>
-          <w:bCs/>
-          <w:u w:val="single"/>
-        </w:rPr>
-      </w:pPr>
-    </w:p>
-    <w:p>
-      <w:pPr>
-        <w:rPr>
-          <w:b/>
-          <w:bCs/>
-          <w:u w:val="single"/>
-        </w:rPr>
-      </w:pPr>
-    </w:p>
-    <w:p>
-      <w:pPr>
-        <w:rPr>
-          <w:b/>
-          <w:bCs/>
-          <w:u w:val="single"/>
-        </w:rPr>
-      </w:pPr>
-    </w:p>
-    <w:p>
-      <w:pPr>
-        <w:rPr>
-          <w:b/>
-          <w:bCs/>
-          <w:u w:val="single"/>
-        </w:rPr>
-      </w:pPr>
-    </w:p>
-    <w:p>
-      <w:pPr>
-        <w:rPr>
-          <w:b/>
-          <w:bCs/>
-          <w:u w:val="single"/>
-        </w:rPr>
-      </w:pPr>
-    </w:p>
-    <w:p>
-      <w:pPr>
-        <w:rPr>
-          <w:b/>
-          <w:bCs/>
-          <w:u w:val="single"/>
-        </w:rPr>
-      </w:pPr>
-    </w:p>
-    <w:p>
-      <w:pPr>
-        <w:rPr>
-          <w:b/>
-          <w:bCs/>
-          <w:u w:val="single"/>
-        </w:rPr>
-      </w:pPr>
-    </w:p>
-    <w:p>
-      <w:pPr>
-        <w:rPr>
-          <w:b/>
-          <w:bCs/>
-          <w:u w:val="single"/>
-        </w:rPr>
-      </w:pPr>
-    </w:p>
-    <w:p>
-      <w:pPr>
-        <w:rPr>
-          <w:b/>
-          <w:bCs/>
-          <w:u w:val="single"/>
-        </w:rPr>
-      </w:pPr>
-    </w:p>
-    <w:p>
-      <w:pPr>
-        <w:rPr>
-          <w:b/>
-          <w:bCs/>
-          <w:u w:val="single"/>
-        </w:rPr>
-      </w:pPr>
-    </w:p>
-    <w:p>
-      <w:pPr>
-        <w:rPr>
-          <w:b/>
-          <w:bCs/>
-          <w:u w:val="single"/>
-        </w:rPr>
-      </w:pPr>
-    </w:p>
-    <w:p>
-      <w:pPr>
-        <w:rPr>
-          <w:b/>
-          <w:bCs/>
-          <w:u w:val="single"/>
-        </w:rPr>
-      </w:pPr>
-    </w:p>
-    <w:p>
-      <w:pPr>
-        <w:rPr>
-          <w:b/>
-          <w:bCs/>
-          <w:u w:val="single"/>
-        </w:rPr>
-      </w:pPr>
-    </w:p>
-    <w:p>
-      <w:pPr>
-        <w:rPr>
-          <w:b/>
-          <w:bCs/>
-          <w:u w:val="single"/>
-        </w:rPr>
-      </w:pPr>
-    </w:p>
-    <w:p>
-      <w:pPr>
-        <w:rPr>
-          <w:b/>
-          <w:bCs/>
-          <w:u w:val="single"/>
-        </w:rPr>
-      </w:pPr>
-    </w:p>
-    <w:p>
-      <w:pPr>
-        <w:rPr>
-          <w:b/>
-          <w:bCs/>
-          <w:u w:val="single"/>
-        </w:rPr>
-      </w:pPr>
-    </w:p>
-    <w:p>
-      <w:pPr>
-        <w:rPr>
-          <w:b/>
-          <w:bCs/>
-          <w:u w:val="single"/>
-        </w:rPr>
-      </w:pPr>
-    </w:p>
-    <w:p>
-      <w:pPr>
-        <w:rPr>
-          <w:b/>
-          <w:bCs/>
-          <w:u w:val="single"/>
-        </w:rPr>
-      </w:pPr>
-      <w:r>
-        <w:rPr>
-          <w:b/>
-          <w:bCs/>
-          <w:u w:val="single"/>
-        </w:rPr>
-        <w:lastRenderedPageBreak/>
-        <w:t>Risks/Resolutions</w:t>
+      <w:hyperlink r:id="rId16" w:history="1">
+        <w:r>
+          <w:rPr>
+            <w:rStyle w:val="Hyperlink"/>
+            <w:b/>
+            <w:bCs/>
+          </w:rPr>
+          <w:t>https://www.youtube.com/playlist?list=PLJJNWk_5GoauF6svQYT6uHwSR0lo1ZDae</w:t>
+        </w:r>
+      </w:hyperlink>
+    </w:p>
+    <w:p>
+      <w:pPr>
+        <w:spacing w:line="259" w:lineRule="auto"/>
+        <w:rPr>
+          <w:b/>
+          <w:bCs/>
+          <w:u w:val="single"/>
+        </w:rPr>
+      </w:pPr>
+      <w:r>
+        <w:rPr>
+          <w:b/>
+          <w:bCs/>
+          <w:u w:val="single"/>
+        </w:rPr>
+        <w:br w:type="page"/>
+      </w:r>
+    </w:p>
+    <w:p>
+      <w:pPr>
+        <w:rPr>
+          <w:b/>
+          <w:bCs/>
+          <w:u w:val="single"/>
+        </w:rPr>
+      </w:pPr>
+    </w:p>
+    <w:p>
+      <w:r>
+        <w:rPr>
+          <w:b/>
+          <w:bCs/>
+          <w:u w:val="single"/>
+        </w:rPr>
+        <w:t>SWOT</w:t>
+      </w:r>
+    </w:p>
+    <w:tbl>
+      <w:tblPr>
+        <w:tblStyle w:val="TableGrid"/>
+        <w:tblW w:w="0" w:type="auto"/>
+        <w:tblLook w:val="04A0" w:firstRow="1" w:lastRow="0" w:firstColumn="1" w:lastColumn="0" w:noHBand="0" w:noVBand="1"/>
+      </w:tblPr>
+      <w:tblGrid>
+        <w:gridCol w:w="4508"/>
+        <w:gridCol w:w="4508"/>
+      </w:tblGrid>
+      <w:tr>
+        <w:trPr>
+          <w:trHeight w:val="917"/>
+        </w:trPr>
+        <w:tc>
+          <w:tcPr>
+            <w:tcW w:w="4508" w:type="dxa"/>
+          </w:tcPr>
+          <w:p>
+            <w:pPr>
+              <w:pStyle w:val="ListParagraph"/>
+              <w:numPr>
+                <w:ilvl w:val="0"/>
+                <w:numId w:val="2"/>
+              </w:numPr>
+            </w:pPr>
+            <w:r>
+              <w:t>Vibrant and colourful</w:t>
+            </w:r>
+          </w:p>
+          <w:p>
+            <w:pPr>
+              <w:pStyle w:val="ListParagraph"/>
+              <w:numPr>
+                <w:ilvl w:val="0"/>
+                <w:numId w:val="2"/>
+              </w:numPr>
+            </w:pPr>
+            <w:r>
+              <w:t>Humorous</w:t>
+            </w:r>
+          </w:p>
+          <w:p>
+            <w:pPr>
+              <w:pStyle w:val="ListParagraph"/>
+              <w:numPr>
+                <w:ilvl w:val="0"/>
+                <w:numId w:val="2"/>
+              </w:numPr>
+            </w:pPr>
+            <w:r>
+              <w:t>Cheap to make/produce</w:t>
+            </w:r>
+          </w:p>
+          <w:p>
+            <w:pPr>
+              <w:pStyle w:val="ListParagraph"/>
+              <w:numPr>
+                <w:ilvl w:val="0"/>
+                <w:numId w:val="2"/>
+              </w:numPr>
+            </w:pPr>
+            <w:r>
+              <w:t>Ability to easily pivot based on feedback/mistakes/resource capabilities.</w:t>
+            </w:r>
+          </w:p>
+        </w:tc>
+        <w:tc>
+          <w:tcPr>
+            <w:tcW w:w="4508" w:type="dxa"/>
+          </w:tcPr>
+          <w:p>
+            <w:pPr>
+              <w:pStyle w:val="ListParagraph"/>
+              <w:numPr>
+                <w:ilvl w:val="0"/>
+                <w:numId w:val="2"/>
+              </w:numPr>
+            </w:pPr>
+            <w:r>
+              <w:t>Very similar to already existing property</w:t>
+            </w:r>
+          </w:p>
+          <w:p>
+            <w:pPr>
+              <w:pStyle w:val="ListParagraph"/>
+              <w:numPr>
+                <w:ilvl w:val="0"/>
+                <w:numId w:val="2"/>
+              </w:numPr>
+            </w:pPr>
+            <w:r>
+              <w:t>Underpaid; near certain lack of potential to profit</w:t>
+            </w:r>
+          </w:p>
+          <w:p>
+            <w:pPr>
+              <w:pStyle w:val="ListParagraph"/>
+              <w:numPr>
+                <w:ilvl w:val="0"/>
+                <w:numId w:val="2"/>
+              </w:numPr>
+            </w:pPr>
+            <w:r>
+              <w:t>Vacillating/independent resources</w:t>
+            </w:r>
+          </w:p>
+          <w:p>
+            <w:pPr>
+              <w:pStyle w:val="ListParagraph"/>
+              <w:numPr>
+                <w:ilvl w:val="0"/>
+                <w:numId w:val="2"/>
+              </w:numPr>
+            </w:pPr>
+            <w:r>
+              <w:t>Costs of putting finished product to market</w:t>
+            </w:r>
+          </w:p>
+        </w:tc>
+      </w:tr>
+      <w:tr>
+        <w:tc>
+          <w:tcPr>
+            <w:tcW w:w="4508" w:type="dxa"/>
+            <w:shd w:val="clear" w:color="auto" w:fill="92D050"/>
+          </w:tcPr>
+          <w:p>
+            <w:r>
+              <w:t>Strengths</w:t>
+            </w:r>
+          </w:p>
+        </w:tc>
+        <w:tc>
+          <w:tcPr>
+            <w:tcW w:w="4508" w:type="dxa"/>
+            <w:shd w:val="clear" w:color="auto" w:fill="FFC000"/>
+          </w:tcPr>
+          <w:p>
+            <w:r>
+              <w:t>Weaknesses</w:t>
+            </w:r>
+          </w:p>
+        </w:tc>
+      </w:tr>
+      <w:tr>
+        <w:tc>
+          <w:tcPr>
+            <w:tcW w:w="4508" w:type="dxa"/>
+            <w:shd w:val="clear" w:color="auto" w:fill="FC74E9"/>
+          </w:tcPr>
+          <w:p>
+            <w:r>
+              <w:t>Opportunities</w:t>
+            </w:r>
+          </w:p>
+        </w:tc>
+        <w:tc>
+          <w:tcPr>
+            <w:tcW w:w="4508" w:type="dxa"/>
+            <w:shd w:val="clear" w:color="auto" w:fill="FD7B7B"/>
+          </w:tcPr>
+          <w:p>
+            <w:r>
+              <w:t>Threats</w:t>
+            </w:r>
+          </w:p>
+        </w:tc>
+      </w:tr>
+      <w:tr>
+        <w:trPr>
+          <w:trHeight w:val="917"/>
+        </w:trPr>
+        <w:tc>
+          <w:tcPr>
+            <w:tcW w:w="4508" w:type="dxa"/>
+          </w:tcPr>
+          <w:p>
+            <w:pPr>
+              <w:pStyle w:val="ListParagraph"/>
+              <w:numPr>
+                <w:ilvl w:val="0"/>
+                <w:numId w:val="3"/>
+              </w:numPr>
+            </w:pPr>
+            <w:r>
+              <w:t>Excellent quality, uncommitted representation of skills and achievements</w:t>
+            </w:r>
+          </w:p>
+          <w:p>
+            <w:pPr>
+              <w:pStyle w:val="ListParagraph"/>
+              <w:numPr>
+                <w:ilvl w:val="0"/>
+                <w:numId w:val="3"/>
+              </w:numPr>
+            </w:pPr>
+            <w:r>
+              <w:t xml:space="preserve">Capability to build reputation and audience following for both </w:t>
+            </w:r>
+            <w:r>
+              <w:rPr>
+                <w:i/>
+                <w:iCs/>
+              </w:rPr>
+              <w:t>ImpulseSquared</w:t>
+            </w:r>
+            <w:r>
+              <w:t xml:space="preserve"> and team resources</w:t>
+            </w:r>
+          </w:p>
+          <w:p>
+            <w:pPr>
+              <w:pStyle w:val="ListParagraph"/>
+              <w:numPr>
+                <w:ilvl w:val="0"/>
+                <w:numId w:val="3"/>
+              </w:numPr>
+            </w:pPr>
+            <w:r>
+              <w:t>Learning and refining process, communication, and iterative skills through product completion</w:t>
+            </w:r>
+          </w:p>
+        </w:tc>
+        <w:tc>
+          <w:tcPr>
+            <w:tcW w:w="4508" w:type="dxa"/>
+          </w:tcPr>
+          <w:p>
+            <w:pPr>
+              <w:pStyle w:val="ListParagraph"/>
+              <w:numPr>
+                <w:ilvl w:val="0"/>
+                <w:numId w:val="3"/>
+              </w:numPr>
+            </w:pPr>
+            <w:r>
+              <w:t>Our product pushing customers to similar products via nostalgia</w:t>
+            </w:r>
+          </w:p>
+          <w:p>
+            <w:pPr>
+              <w:pStyle w:val="ListParagraph"/>
+              <w:numPr>
+                <w:ilvl w:val="0"/>
+                <w:numId w:val="3"/>
+              </w:numPr>
+            </w:pPr>
+            <w:r>
+              <w:t>Storefront space(s) experiencing a glut of similar quality products</w:t>
+            </w:r>
+          </w:p>
+          <w:p>
+            <w:pPr>
+              <w:pStyle w:val="ListParagraph"/>
+              <w:numPr>
+                <w:ilvl w:val="0"/>
+                <w:numId w:val="3"/>
+              </w:numPr>
+            </w:pPr>
+            <w:r>
+              <w:t>Potential for ad-hoc fixes resolving idiosyncratic issues to become litigious matters upon release of product if accreditation and licensing limits and regulations are not adhered to</w:t>
+            </w:r>
+          </w:p>
+        </w:tc>
+      </w:tr>
+    </w:tbl>
+    <w:p/>
+    <w:p>
+      <w:pPr>
+        <w:rPr>
+          <w:b/>
+          <w:bCs/>
+          <w:u w:val="single"/>
+        </w:rPr>
+      </w:pPr>
+      <w:r>
+        <w:rPr>
+          <w:b/>
+          <w:bCs/>
+          <w:u w:val="single"/>
+        </w:rPr>
+        <w:t>R</w:t>
+      </w:r>
+      <w:r>
+        <w:rPr>
+          <w:b/>
+          <w:bCs/>
+          <w:u w:val="single"/>
+        </w:rPr>
+        <w:t>isks/Resolutions</w:t>
       </w:r>
     </w:p>
     <w:tbl>
@@ -3034,18 +3194,37 @@
     <w:p/>
     <w:p>
       <w:pPr>
-        <w:rPr>
-          <w:b/>
-          <w:bCs/>
-          <w:u w:val="single"/>
-        </w:rPr>
-      </w:pPr>
-      <w:r>
-        <w:rPr>
-          <w:b/>
-          <w:bCs/>
-          <w:u w:val="single"/>
-        </w:rPr>
+        <w:spacing w:line="259" w:lineRule="auto"/>
+        <w:rPr>
+          <w:b/>
+          <w:bCs/>
+          <w:u w:val="single"/>
+        </w:rPr>
+      </w:pPr>
+      <w:r>
+        <w:rPr>
+          <w:b/>
+          <w:bCs/>
+          <w:u w:val="single"/>
+        </w:rPr>
+        <w:br w:type="page"/>
+      </w:r>
+    </w:p>
+    <w:p>
+      <w:pPr>
+        <w:rPr>
+          <w:b/>
+          <w:bCs/>
+          <w:u w:val="single"/>
+        </w:rPr>
+      </w:pPr>
+      <w:r>
+        <w:rPr>
+          <w:b/>
+          <w:bCs/>
+          <w:u w:val="single"/>
+        </w:rPr>
+        <w:lastRenderedPageBreak/>
         <w:t>Issues Register</w:t>
       </w:r>
     </w:p>
@@ -3336,12 +3515,31 @@
     </w:tbl>
     <w:p/>
     <w:p>
-      <w:r>
-        <w:rPr>
-          <w:b/>
-          <w:bCs/>
-          <w:u w:val="single"/>
-        </w:rPr>
+      <w:pPr>
+        <w:spacing w:line="259" w:lineRule="auto"/>
+        <w:rPr>
+          <w:b/>
+          <w:bCs/>
+          <w:u w:val="single"/>
+        </w:rPr>
+      </w:pPr>
+      <w:r>
+        <w:rPr>
+          <w:b/>
+          <w:bCs/>
+          <w:u w:val="single"/>
+        </w:rPr>
+        <w:br w:type="page"/>
+      </w:r>
+    </w:p>
+    <w:p>
+      <w:r>
+        <w:rPr>
+          <w:b/>
+          <w:bCs/>
+          <w:u w:val="single"/>
+        </w:rPr>
+        <w:lastRenderedPageBreak/>
         <w:t>D</w:t>
       </w:r>
       <w:r>
@@ -3418,7 +3616,6 @@
           </w:tcPr>
           <w:p>
             <w:r>
-              <w:lastRenderedPageBreak/>
               <w:t>0.1a</w:t>
             </w:r>
           </w:p>
@@ -3642,25 +3839,51 @@
           <w:tcPr>
             <w:tcW w:w="2298" w:type="dxa"/>
           </w:tcPr>
-          <w:p/>
+          <w:p>
+            <w:r>
+              <w:t>0.3.3a</w:t>
+            </w:r>
+          </w:p>
         </w:tc>
         <w:tc>
           <w:tcPr>
             <w:tcW w:w="2564" w:type="dxa"/>
           </w:tcPr>
-          <w:p/>
+          <w:p>
+            <w:r>
+              <w:t>Added SWOT.</w:t>
+            </w:r>
+          </w:p>
+          <w:p>
+            <w:r>
+              <w:t>Improved spacing (full page break(s)) where appropriate for registry sections.</w:t>
+            </w:r>
+          </w:p>
+          <w:p>
+            <w:r>
+              <w:t>Improved image reference guide layout (Bugger you for a joke, white space!).</w:t>
+            </w:r>
+          </w:p>
         </w:tc>
         <w:tc>
           <w:tcPr>
             <w:tcW w:w="2258" w:type="dxa"/>
           </w:tcPr>
-          <w:p/>
+          <w:p>
+            <w:r>
+              <w:t>7/03/2024</w:t>
+            </w:r>
+          </w:p>
         </w:tc>
         <w:tc>
           <w:tcPr>
             <w:tcW w:w="1896" w:type="dxa"/>
           </w:tcPr>
-          <w:p/>
+          <w:p>
+            <w:r>
+              <w:t>Phill</w:t>
+            </w:r>
+          </w:p>
         </w:tc>
       </w:tr>
       <w:tr>
@@ -3844,8 +4067,240 @@
       </w:pPr>
     </w:lvl>
   </w:abstractNum>
+  <w:abstractNum w:abstractNumId="1" w15:restartNumberingAfterBreak="0">
+    <w:nsid w:val="5AA82B3B"/>
+    <w:multiLevelType w:val="hybridMultilevel"/>
+    <w:tmpl w:val="3DAC6DF8"/>
+    <w:lvl w:ilvl="0" w:tplc="0C090001">
+      <w:start w:val="1"/>
+      <w:numFmt w:val="bullet"/>
+      <w:lvlText w:val=""/>
+      <w:lvlJc w:val="left"/>
+      <w:pPr>
+        <w:ind w:left="720" w:hanging="360"/>
+      </w:pPr>
+      <w:rPr>
+        <w:rFonts w:ascii="Symbol" w:hAnsi="Symbol" w:hint="default"/>
+      </w:rPr>
+    </w:lvl>
+    <w:lvl w:ilvl="1" w:tplc="0C090003" w:tentative="1">
+      <w:start w:val="1"/>
+      <w:numFmt w:val="bullet"/>
+      <w:lvlText w:val="o"/>
+      <w:lvlJc w:val="left"/>
+      <w:pPr>
+        <w:ind w:left="1440" w:hanging="360"/>
+      </w:pPr>
+      <w:rPr>
+        <w:rFonts w:ascii="Courier New" w:hAnsi="Courier New" w:cs="Courier New" w:hint="default"/>
+      </w:rPr>
+    </w:lvl>
+    <w:lvl w:ilvl="2" w:tplc="0C090005" w:tentative="1">
+      <w:start w:val="1"/>
+      <w:numFmt w:val="bullet"/>
+      <w:lvlText w:val=""/>
+      <w:lvlJc w:val="left"/>
+      <w:pPr>
+        <w:ind w:left="2160" w:hanging="360"/>
+      </w:pPr>
+      <w:rPr>
+        <w:rFonts w:ascii="Wingdings" w:hAnsi="Wingdings" w:hint="default"/>
+      </w:rPr>
+    </w:lvl>
+    <w:lvl w:ilvl="3" w:tplc="0C090001" w:tentative="1">
+      <w:start w:val="1"/>
+      <w:numFmt w:val="bullet"/>
+      <w:lvlText w:val=""/>
+      <w:lvlJc w:val="left"/>
+      <w:pPr>
+        <w:ind w:left="2880" w:hanging="360"/>
+      </w:pPr>
+      <w:rPr>
+        <w:rFonts w:ascii="Symbol" w:hAnsi="Symbol" w:hint="default"/>
+      </w:rPr>
+    </w:lvl>
+    <w:lvl w:ilvl="4" w:tplc="0C090003" w:tentative="1">
+      <w:start w:val="1"/>
+      <w:numFmt w:val="bullet"/>
+      <w:lvlText w:val="o"/>
+      <w:lvlJc w:val="left"/>
+      <w:pPr>
+        <w:ind w:left="3600" w:hanging="360"/>
+      </w:pPr>
+      <w:rPr>
+        <w:rFonts w:ascii="Courier New" w:hAnsi="Courier New" w:cs="Courier New" w:hint="default"/>
+      </w:rPr>
+    </w:lvl>
+    <w:lvl w:ilvl="5" w:tplc="0C090005" w:tentative="1">
+      <w:start w:val="1"/>
+      <w:numFmt w:val="bullet"/>
+      <w:lvlText w:val=""/>
+      <w:lvlJc w:val="left"/>
+      <w:pPr>
+        <w:ind w:left="4320" w:hanging="360"/>
+      </w:pPr>
+      <w:rPr>
+        <w:rFonts w:ascii="Wingdings" w:hAnsi="Wingdings" w:hint="default"/>
+      </w:rPr>
+    </w:lvl>
+    <w:lvl w:ilvl="6" w:tplc="0C090001" w:tentative="1">
+      <w:start w:val="1"/>
+      <w:numFmt w:val="bullet"/>
+      <w:lvlText w:val=""/>
+      <w:lvlJc w:val="left"/>
+      <w:pPr>
+        <w:ind w:left="5040" w:hanging="360"/>
+      </w:pPr>
+      <w:rPr>
+        <w:rFonts w:ascii="Symbol" w:hAnsi="Symbol" w:hint="default"/>
+      </w:rPr>
+    </w:lvl>
+    <w:lvl w:ilvl="7" w:tplc="0C090003" w:tentative="1">
+      <w:start w:val="1"/>
+      <w:numFmt w:val="bullet"/>
+      <w:lvlText w:val="o"/>
+      <w:lvlJc w:val="left"/>
+      <w:pPr>
+        <w:ind w:left="5760" w:hanging="360"/>
+      </w:pPr>
+      <w:rPr>
+        <w:rFonts w:ascii="Courier New" w:hAnsi="Courier New" w:cs="Courier New" w:hint="default"/>
+      </w:rPr>
+    </w:lvl>
+    <w:lvl w:ilvl="8" w:tplc="0C090005" w:tentative="1">
+      <w:start w:val="1"/>
+      <w:numFmt w:val="bullet"/>
+      <w:lvlText w:val=""/>
+      <w:lvlJc w:val="left"/>
+      <w:pPr>
+        <w:ind w:left="6480" w:hanging="360"/>
+      </w:pPr>
+      <w:rPr>
+        <w:rFonts w:ascii="Wingdings" w:hAnsi="Wingdings" w:hint="default"/>
+      </w:rPr>
+    </w:lvl>
+  </w:abstractNum>
+  <w:abstractNum w:abstractNumId="2" w15:restartNumberingAfterBreak="0">
+    <w:nsid w:val="5DE57650"/>
+    <w:multiLevelType w:val="hybridMultilevel"/>
+    <w:tmpl w:val="C4C0ABF8"/>
+    <w:lvl w:ilvl="0" w:tplc="0C090001">
+      <w:start w:val="1"/>
+      <w:numFmt w:val="bullet"/>
+      <w:lvlText w:val=""/>
+      <w:lvlJc w:val="left"/>
+      <w:pPr>
+        <w:ind w:left="720" w:hanging="360"/>
+      </w:pPr>
+      <w:rPr>
+        <w:rFonts w:ascii="Symbol" w:hAnsi="Symbol" w:hint="default"/>
+      </w:rPr>
+    </w:lvl>
+    <w:lvl w:ilvl="1" w:tplc="0C090003" w:tentative="1">
+      <w:start w:val="1"/>
+      <w:numFmt w:val="bullet"/>
+      <w:lvlText w:val="o"/>
+      <w:lvlJc w:val="left"/>
+      <w:pPr>
+        <w:ind w:left="1440" w:hanging="360"/>
+      </w:pPr>
+      <w:rPr>
+        <w:rFonts w:ascii="Courier New" w:hAnsi="Courier New" w:cs="Courier New" w:hint="default"/>
+      </w:rPr>
+    </w:lvl>
+    <w:lvl w:ilvl="2" w:tplc="0C090005" w:tentative="1">
+      <w:start w:val="1"/>
+      <w:numFmt w:val="bullet"/>
+      <w:lvlText w:val=""/>
+      <w:lvlJc w:val="left"/>
+      <w:pPr>
+        <w:ind w:left="2160" w:hanging="360"/>
+      </w:pPr>
+      <w:rPr>
+        <w:rFonts w:ascii="Wingdings" w:hAnsi="Wingdings" w:hint="default"/>
+      </w:rPr>
+    </w:lvl>
+    <w:lvl w:ilvl="3" w:tplc="0C090001" w:tentative="1">
+      <w:start w:val="1"/>
+      <w:numFmt w:val="bullet"/>
+      <w:lvlText w:val=""/>
+      <w:lvlJc w:val="left"/>
+      <w:pPr>
+        <w:ind w:left="2880" w:hanging="360"/>
+      </w:pPr>
+      <w:rPr>
+        <w:rFonts w:ascii="Symbol" w:hAnsi="Symbol" w:hint="default"/>
+      </w:rPr>
+    </w:lvl>
+    <w:lvl w:ilvl="4" w:tplc="0C090003" w:tentative="1">
+      <w:start w:val="1"/>
+      <w:numFmt w:val="bullet"/>
+      <w:lvlText w:val="o"/>
+      <w:lvlJc w:val="left"/>
+      <w:pPr>
+        <w:ind w:left="3600" w:hanging="360"/>
+      </w:pPr>
+      <w:rPr>
+        <w:rFonts w:ascii="Courier New" w:hAnsi="Courier New" w:cs="Courier New" w:hint="default"/>
+      </w:rPr>
+    </w:lvl>
+    <w:lvl w:ilvl="5" w:tplc="0C090005" w:tentative="1">
+      <w:start w:val="1"/>
+      <w:numFmt w:val="bullet"/>
+      <w:lvlText w:val=""/>
+      <w:lvlJc w:val="left"/>
+      <w:pPr>
+        <w:ind w:left="4320" w:hanging="360"/>
+      </w:pPr>
+      <w:rPr>
+        <w:rFonts w:ascii="Wingdings" w:hAnsi="Wingdings" w:hint="default"/>
+      </w:rPr>
+    </w:lvl>
+    <w:lvl w:ilvl="6" w:tplc="0C090001" w:tentative="1">
+      <w:start w:val="1"/>
+      <w:numFmt w:val="bullet"/>
+      <w:lvlText w:val=""/>
+      <w:lvlJc w:val="left"/>
+      <w:pPr>
+        <w:ind w:left="5040" w:hanging="360"/>
+      </w:pPr>
+      <w:rPr>
+        <w:rFonts w:ascii="Symbol" w:hAnsi="Symbol" w:hint="default"/>
+      </w:rPr>
+    </w:lvl>
+    <w:lvl w:ilvl="7" w:tplc="0C090003" w:tentative="1">
+      <w:start w:val="1"/>
+      <w:numFmt w:val="bullet"/>
+      <w:lvlText w:val="o"/>
+      <w:lvlJc w:val="left"/>
+      <w:pPr>
+        <w:ind w:left="5760" w:hanging="360"/>
+      </w:pPr>
+      <w:rPr>
+        <w:rFonts w:ascii="Courier New" w:hAnsi="Courier New" w:cs="Courier New" w:hint="default"/>
+      </w:rPr>
+    </w:lvl>
+    <w:lvl w:ilvl="8" w:tplc="0C090005" w:tentative="1">
+      <w:start w:val="1"/>
+      <w:numFmt w:val="bullet"/>
+      <w:lvlText w:val=""/>
+      <w:lvlJc w:val="left"/>
+      <w:pPr>
+        <w:ind w:left="6480" w:hanging="360"/>
+      </w:pPr>
+      <w:rPr>
+        <w:rFonts w:ascii="Wingdings" w:hAnsi="Wingdings" w:hint="default"/>
+      </w:rPr>
+    </w:lvl>
+  </w:abstractNum>
   <w:num w:numId="1" w16cid:durableId="1018965268">
     <w:abstractNumId w:val="0"/>
+  </w:num>
+  <w:num w:numId="2" w16cid:durableId="1254824242">
+    <w:abstractNumId w:val="1"/>
+  </w:num>
+  <w:num w:numId="3" w16cid:durableId="1875733713">
+    <w:abstractNumId w:val="2"/>
   </w:num>
 </w:numbering>
 </file>
@@ -4312,6 +4767,29 @@
       <w:contextualSpacing/>
     </w:pPr>
   </w:style>
+  <w:style w:type="character" w:styleId="Hyperlink">
+    <w:name w:val="Hyperlink"/>
+    <w:basedOn w:val="DefaultParagraphFont"/>
+    <w:uiPriority w:val="99"/>
+    <w:unhideWhenUsed/>
+    <w:rsid w:val="00245376"/>
+    <w:rPr>
+      <w:color w:val="0563C1" w:themeColor="hyperlink"/>
+      <w:u w:val="single"/>
+    </w:rPr>
+  </w:style>
+  <w:style w:type="character" w:styleId="UnresolvedMention">
+    <w:name w:val="Unresolved Mention"/>
+    <w:basedOn w:val="DefaultParagraphFont"/>
+    <w:uiPriority w:val="99"/>
+    <w:semiHidden/>
+    <w:unhideWhenUsed/>
+    <w:rsid w:val="00245376"/>
+    <w:rPr>
+      <w:color w:val="605E5C"/>
+      <w:shd w:val="clear" w:color="auto" w:fill="E1DFDD"/>
+    </w:rPr>
+  </w:style>
 </w:styles>
 </file>
 

</xml_diff>

<commit_message>
Player/Enemy Knight sprite frame cycles
Player Knight, Standing Idle (Three frames, breathing/pulsing)
Player Knight, Running cycle (Four frames)
Player knight, Jump (Initiate, Airtime, Lowering, Landing)
</commit_message>
<xml_diff>
--- a/ShieldKnight GDD.docx
+++ b/ShieldKnight GDD.docx
@@ -120,26 +120,13 @@
         <w:t>timing and platforming skills</w:t>
       </w:r>
       <w:r>
-        <w:t xml:space="preserve"> to reclaim their nation’s lost holy </w:t>
-      </w:r>
-      <w:proofErr w:type="gramStart"/>
-      <w:r>
-        <w:t>artifact.</w:t>
+        <w:t xml:space="preserve"> to reclaim their nation’s lost holy artifact.</w:t>
       </w:r>
       <w:r>
         <w:t>.</w:t>
       </w:r>
-      <w:proofErr w:type="gramEnd"/>
-      <w:r>
-        <w:t xml:space="preserve"> only to find out that the artifact is in fact </w:t>
-      </w:r>
-      <w:proofErr w:type="gramStart"/>
-      <w:r>
-        <w:t>unholy</w:t>
-      </w:r>
-      <w:proofErr w:type="gramEnd"/>
-      <w:r>
-        <w:t xml:space="preserve"> and their nation are demon worshippers!</w:t>
+      <w:r>
+        <w:t xml:space="preserve"> only to find out that the artifact is in fact unholy and their nation are demon worshippers!</w:t>
       </w:r>
     </w:p>
     <w:p>
@@ -371,24 +358,11 @@
       <w:r>
         <w:t xml:space="preserve"> as both a means of attacking and platforming. The player </w:t>
       </w:r>
-      <w:proofErr w:type="gramStart"/>
       <w:r>
         <w:t>is</w:t>
       </w:r>
       <w:r>
-        <w:t xml:space="preserve"> able to</w:t>
-      </w:r>
-      <w:proofErr w:type="gramEnd"/>
-      <w:r>
-        <w:t xml:space="preserve"> throw their shield several meters ahead of themselves, allowing them to either leave it in free-floating space as an obstacle to block enemies, or as a means of platforming to jump on top of. Well-timed blocking against enemy dashes </w:t>
-      </w:r>
-      <w:proofErr w:type="gramStart"/>
-      <w:r>
-        <w:t>enable</w:t>
-      </w:r>
-      <w:proofErr w:type="gramEnd"/>
-      <w:r>
-        <w:t xml:space="preserve"> the player to comedically knock-out enemies by having them trip and fly off of the screen.</w:t>
+        <w:t xml:space="preserve"> able to throw their shield several meters ahead of themselves, allowing them to either leave it in free-floating space as an obstacle to block enemies, or as a means of platforming to jump on top of. Well-timed blocking against enemy dashes enable the player to comedically knock-out enemies by having them trip and fly off of the screen.</w:t>
       </w:r>
     </w:p>
     <w:p>
@@ -410,15 +384,7 @@
         <w:t>floats</w:t>
       </w:r>
       <w:r>
-        <w:t xml:space="preserve"> around quickly from the player’s back to stab at enemies and have them be </w:t>
-      </w:r>
-      <w:proofErr w:type="gramStart"/>
-      <w:r>
-        <w:t>actually killed</w:t>
-      </w:r>
-      <w:proofErr w:type="gramEnd"/>
-      <w:r>
-        <w:t xml:space="preserve"> in comical fashion.</w:t>
+        <w:t xml:space="preserve"> around quickly from the player’s back to stab at enemies and have them be actually killed in comical fashion.</w:t>
       </w:r>
     </w:p>
     <w:p>
@@ -445,15 +411,7 @@
         </w:tabs>
       </w:pPr>
       <w:r>
-        <w:t>Upon finishing the second level and reaching the top of the tower, the player realises that the sword is not actually ‘holy</w:t>
-      </w:r>
-      <w:proofErr w:type="gramStart"/>
-      <w:r>
-        <w:t>’, but</w:t>
-      </w:r>
-      <w:proofErr w:type="gramEnd"/>
-      <w:r>
-        <w:t xml:space="preserve"> is possessed by a demon with their nation truthfully worshipping a demonic entity, and that they are in fact the ‘bad guy’ of the story.</w:t>
+        <w:t>Upon finishing the second level and reaching the top of the tower, the player realises that the sword is not actually ‘holy’, but is possessed by a demon with their nation truthfully worshipping a demonic entity, and that they are in fact the ‘bad guy’ of the story.</w:t>
       </w:r>
     </w:p>
     <w:p>
@@ -615,40 +573,16 @@
     </w:p>
     <w:p>
       <w:r>
-        <w:t xml:space="preserve">After pressing space or enter to advance the text boxes, the player will be able to control their Knight and begin advancing through the world space of level one. At release, there will be two levels </w:t>
-      </w:r>
-      <w:proofErr w:type="gramStart"/>
-      <w:r>
-        <w:t>included;</w:t>
-      </w:r>
-      <w:proofErr w:type="gramEnd"/>
-      <w:r>
-        <w:t xml:space="preserve"> both levels are within the same castle ‘spiral’ tower.</w:t>
+        <w:t>After pressing space or enter to advance the text boxes, the player will be able to control their Knight and begin advancing through the world space of level one. At release, there will be two levels included; both levels are within the same castle ‘spiral’ tower.</w:t>
       </w:r>
       <w:r>
         <w:t xml:space="preserve"> Both levels will see the player will advance through the different floors of each level from left-to-right and right-to-left in a zig-zag pattern, overcoming platforming obstacles and enemies by utilising their shield as a projectile that can be thrown ahead of themselves that can be utilised as a new floating platform that can be recalled, or used to block enemies.</w:t>
       </w:r>
       <w:r>
-        <w:t xml:space="preserve"> When thrown ahead, the shield will prevent enemies from advancing toward the player, though they will </w:t>
-      </w:r>
-      <w:proofErr w:type="gramStart"/>
-      <w:r>
-        <w:t>still remain</w:t>
-      </w:r>
-      <w:proofErr w:type="gramEnd"/>
-      <w:r>
-        <w:t xml:space="preserve"> as a persistent threat that will re-orientate once the player either moves past them (By jumping over the shield and the enemy, for instance) or otherwise recalls their shield.</w:t>
-      </w:r>
-      <w:r>
-        <w:t xml:space="preserve"> The only way to permanently remove an enemy as a threat is to successfully block an attack from that </w:t>
-      </w:r>
-      <w:proofErr w:type="gramStart"/>
-      <w:r>
-        <w:t>particular enemy</w:t>
-      </w:r>
-      <w:proofErr w:type="gramEnd"/>
-      <w:r>
-        <w:t>.</w:t>
+        <w:t xml:space="preserve"> When thrown ahead, the shield will prevent enemies from advancing toward the player, though they will still remain as a persistent threat that will re-orientate once the player either moves past them (By jumping over the shield and the enemy, for instance) or otherwise recalls their shield.</w:t>
+      </w:r>
+      <w:r>
+        <w:t xml:space="preserve"> The only way to permanently remove an enemy as a threat is to successfully block an attack from that particular enemy.</w:t>
       </w:r>
       <w:r>
         <w:br/>
@@ -673,28 +607,12 @@
       </w:r>
       <w:r>
         <w:br/>
-        <w:t xml:space="preserve">There are several places where beams of holy light shoot down from the ceiling, impeding the player’s progress. These may be passed in one of two ways; either by waiting for periods where the beams cease for three to four seconds, or by the player jumping </w:t>
-      </w:r>
-      <w:proofErr w:type="gramStart"/>
-      <w:r>
-        <w:t>an</w:t>
-      </w:r>
-      <w:proofErr w:type="gramEnd"/>
-      <w:r>
-        <w:t xml:space="preserve"> throwing their shield into the path of the beam, thereby blocking it and creating a gap beneath the shield that they can traverse under without suffering any ill-consequences.</w:t>
-      </w:r>
-    </w:p>
-    <w:p>
-      <w:r>
-        <w:t xml:space="preserve">During the first level, enemies that are parried/blocked successfully will ‘trip’ and comically fly </w:t>
-      </w:r>
-      <w:proofErr w:type="gramStart"/>
-      <w:r>
-        <w:t>off of</w:t>
-      </w:r>
-      <w:proofErr w:type="gramEnd"/>
-      <w:r>
-        <w:t xml:space="preserve"> the screen in a very childish and light-hearted way.</w:t>
+        <w:t>There are several places where beams of holy light shoot down from the ceiling, impeding the player’s progress. These may be passed in one of two ways; either by waiting for periods where the beams cease for three to four seconds, or by the player jumping an throwing their shield into the path of the beam, thereby blocking it and creating a gap beneath the shield that they can traverse under without suffering any ill-consequences.</w:t>
+      </w:r>
+    </w:p>
+    <w:p>
+      <w:r>
+        <w:t>During the first level, enemies that are parried/blocked successfully will ‘trip’ and comically fly off of the screen in a very childish and light-hearted way.</w:t>
       </w:r>
       <w:r>
         <w:t xml:space="preserve"> After the first level, the sword that is acquired will autonomously swing around to ‘stab’ enemies</w:t>
@@ -713,13 +631,8 @@
         <w:t>On Death:</w:t>
       </w:r>
       <w:r>
-        <w:t xml:space="preserve"> Continue/</w:t>
-      </w:r>
-      <w:proofErr w:type="gramStart"/>
-      <w:r>
-        <w:t>quit</w:t>
-      </w:r>
-      <w:proofErr w:type="gramEnd"/>
+        <w:t xml:space="preserve"> Continue/quit</w:t>
+      </w:r>
     </w:p>
     <w:p>
       <w:r>
@@ -822,15 +735,7 @@
         <w:t>The</w:t>
       </w:r>
       <w:r>
-        <w:t xml:space="preserve"> shield is under the control of the player, able to be thrown several metres in front of themselves, embedded into walls, or left as a persistent floating obstacle to enemies. While held by the player, the player </w:t>
-      </w:r>
-      <w:proofErr w:type="gramStart"/>
-      <w:r>
-        <w:t>is able to</w:t>
-      </w:r>
-      <w:proofErr w:type="gramEnd"/>
-      <w:r>
-        <w:t xml:space="preserve"> parry enemies.</w:t>
+        <w:t xml:space="preserve"> shield is under the control of the player, able to be thrown several metres in front of themselves, embedded into walls, or left as a persistent floating obstacle to enemies. While held by the player, the player is able to parry enemies.</w:t>
       </w:r>
       <w:r>
         <w:br/>
@@ -1047,7 +952,42 @@
           <w:i/>
           <w:iCs/>
         </w:rPr>
-        <w:br/>
+        <w:t>, Standing Idle (Three frames, breathing/pulsing)</w:t>
+      </w:r>
+      <w:r>
+        <w:rPr>
+          <w:i/>
+          <w:iCs/>
+        </w:rPr>
+        <w:br/>
+        <w:t>Player Knight, Running cycle (Four frames)</w:t>
+      </w:r>
+      <w:r>
+        <w:rPr>
+          <w:i/>
+          <w:iCs/>
+        </w:rPr>
+        <w:br/>
+      </w:r>
+      <w:r>
+        <w:rPr>
+          <w:i/>
+          <w:iCs/>
+        </w:rPr>
+        <w:t>Player knight, Jump (Initiate, Airtime, Lowering, Landing)</w:t>
+      </w:r>
+      <w:r>
+        <w:rPr>
+          <w:i/>
+          <w:iCs/>
+        </w:rPr>
+        <w:br/>
+      </w:r>
+      <w:r>
+        <w:rPr>
+          <w:i/>
+          <w:iCs/>
+        </w:rPr>
         <w:t>Player Knight, with Shield</w:t>
       </w:r>
       <w:r>
@@ -1056,6 +996,135 @@
           <w:iCs/>
         </w:rPr>
         <w:br/>
+        <w:t>Shield Disc (Thrown, in-world)</w:t>
+      </w:r>
+      <w:r>
+        <w:rPr>
+          <w:i/>
+          <w:iCs/>
+        </w:rPr>
+        <w:br/>
+        <w:t>Player Knight (v2: model(s) including Holy Ceremonial Sword)</w:t>
+      </w:r>
+      <w:r>
+        <w:rPr>
+          <w:i/>
+          <w:iCs/>
+        </w:rPr>
+        <w:br/>
+        <w:t>Player Knight (v2: model(s) including Holy Ceremonial Sword), with Shield</w:t>
+      </w:r>
+      <w:r>
+        <w:rPr>
+          <w:i/>
+          <w:iCs/>
+        </w:rPr>
+        <w:br/>
+        <w:t>Enemy Knight (Charger)</w:t>
+      </w:r>
+      <w:r>
+        <w:rPr>
+          <w:i/>
+          <w:iCs/>
+        </w:rPr>
+        <w:br/>
+        <w:t>Holy Ceremonial Sword, in-world (As collectible)</w:t>
+      </w:r>
+      <w:r>
+        <w:rPr>
+          <w:i/>
+          <w:iCs/>
+        </w:rPr>
+        <w:br/>
+        <w:t>Holy Ceremonial Sword, as-attack</w:t>
+      </w:r>
+      <w:r>
+        <w:rPr>
+          <w:i/>
+          <w:iCs/>
+        </w:rPr>
+        <w:br/>
+        <w:t>Spike Hazard</w:t>
+      </w:r>
+      <w:r>
+        <w:rPr>
+          <w:i/>
+          <w:iCs/>
+        </w:rPr>
+        <w:t xml:space="preserve"> (Wooden spikes to hurt the player)</w:t>
+      </w:r>
+      <w:r>
+        <w:rPr>
+          <w:i/>
+          <w:iCs/>
+        </w:rPr>
+        <w:br/>
+        <w:t xml:space="preserve">Holy Light Beam </w:t>
+      </w:r>
+      <w:r>
+        <w:rPr>
+          <w:i/>
+          <w:iCs/>
+        </w:rPr>
+        <w:br/>
+      </w:r>
+      <w:r>
+        <w:rPr>
+          <w:i/>
+          <w:iCs/>
+        </w:rPr>
+        <w:br/>
+      </w:r>
+      <w:r>
+        <w:rPr>
+          <w:color w:val="ED7D31" w:themeColor="accent2"/>
+        </w:rPr>
+        <w:t>Medium priority:</w:t>
+      </w:r>
+      <w:r>
+        <w:rPr>
+          <w:i/>
+          <w:iCs/>
+        </w:rPr>
+        <w:br/>
+      </w:r>
+      <w:r>
+        <w:rPr>
+          <w:i/>
+          <w:iCs/>
+        </w:rPr>
+        <w:t>Main Menu Background</w:t>
+      </w:r>
+      <w:r>
+        <w:rPr>
+          <w:i/>
+          <w:iCs/>
+        </w:rPr>
+        <w:br/>
+        <w:t>Castle Parallax Backdrop (level 1)</w:t>
+      </w:r>
+      <w:r>
+        <w:rPr>
+          <w:i/>
+          <w:iCs/>
+        </w:rPr>
+        <w:br/>
+      </w:r>
+      <w:r>
+        <w:rPr>
+          <w:i/>
+          <w:iCs/>
+        </w:rPr>
+        <w:lastRenderedPageBreak/>
+        <w:t>Castle Parallax Backdrop (Level 2)</w:t>
+      </w:r>
+      <w:r>
+        <w:rPr>
+          <w:i/>
+          <w:iCs/>
+        </w:rPr>
+        <w:br/>
+        <w:t xml:space="preserve">Castle </w:t>
       </w:r>
       <w:proofErr w:type="spellStart"/>
       <w:r>
@@ -1063,7 +1132,14 @@
           <w:i/>
           <w:iCs/>
         </w:rPr>
-        <w:t>Shield</w:t>
+        <w:t>Brick</w:t>
+      </w:r>
+      <w:r>
+        <w:rPr>
+          <w:i/>
+          <w:iCs/>
+        </w:rPr>
+        <w:t>wall</w:t>
       </w:r>
       <w:proofErr w:type="spellEnd"/>
       <w:r>
@@ -1071,150 +1147,6 @@
           <w:i/>
           <w:iCs/>
         </w:rPr>
-        <w:t xml:space="preserve"> Disc (Thrown, in-world)</w:t>
-      </w:r>
-      <w:r>
-        <w:rPr>
-          <w:i/>
-          <w:iCs/>
-        </w:rPr>
-        <w:br/>
-        <w:t>Player Knight (v2: model(s) including Holy Ceremonial Sword)</w:t>
-      </w:r>
-      <w:r>
-        <w:rPr>
-          <w:i/>
-          <w:iCs/>
-        </w:rPr>
-        <w:br/>
-        <w:t>Player Knight (v2: model(s) including Holy Ceremonial Sword), with Shield</w:t>
-      </w:r>
-      <w:r>
-        <w:rPr>
-          <w:i/>
-          <w:iCs/>
-        </w:rPr>
-        <w:br/>
-        <w:t>Enemy Knight (Charger)</w:t>
-      </w:r>
-      <w:r>
-        <w:rPr>
-          <w:i/>
-          <w:iCs/>
-        </w:rPr>
-        <w:br/>
-        <w:t>Holy Ceremonial Sword, in-world (As collectible)</w:t>
-      </w:r>
-      <w:r>
-        <w:rPr>
-          <w:i/>
-          <w:iCs/>
-        </w:rPr>
-        <w:br/>
-        <w:t>Holy Ceremonial Sword, as-attack</w:t>
-      </w:r>
-      <w:r>
-        <w:rPr>
-          <w:i/>
-          <w:iCs/>
-        </w:rPr>
-        <w:br/>
-        <w:t>Spike Hazard</w:t>
-      </w:r>
-      <w:r>
-        <w:rPr>
-          <w:i/>
-          <w:iCs/>
-        </w:rPr>
-        <w:t xml:space="preserve"> (Wooden spikes to hurt the player)</w:t>
-      </w:r>
-      <w:r>
-        <w:rPr>
-          <w:i/>
-          <w:iCs/>
-        </w:rPr>
-        <w:br/>
-        <w:t xml:space="preserve">Holy Light Beam </w:t>
-      </w:r>
-      <w:r>
-        <w:rPr>
-          <w:i/>
-          <w:iCs/>
-        </w:rPr>
-        <w:br/>
-      </w:r>
-      <w:r>
-        <w:rPr>
-          <w:i/>
-          <w:iCs/>
-        </w:rPr>
-        <w:br/>
-      </w:r>
-      <w:r>
-        <w:rPr>
-          <w:color w:val="ED7D31" w:themeColor="accent2"/>
-        </w:rPr>
-        <w:t>Medium priority:</w:t>
-      </w:r>
-      <w:r>
-        <w:rPr>
-          <w:i/>
-          <w:iCs/>
-        </w:rPr>
-        <w:br/>
-      </w:r>
-      <w:r>
-        <w:rPr>
-          <w:i/>
-          <w:iCs/>
-        </w:rPr>
-        <w:t>Main Menu Background</w:t>
-      </w:r>
-      <w:r>
-        <w:rPr>
-          <w:i/>
-          <w:iCs/>
-        </w:rPr>
-        <w:br/>
-        <w:t>Castle Parallax Backdrop (level 1)</w:t>
-      </w:r>
-      <w:r>
-        <w:rPr>
-          <w:i/>
-          <w:iCs/>
-        </w:rPr>
-        <w:br/>
-        <w:t>Castle Parallax Backdrop (Level 2)</w:t>
-      </w:r>
-      <w:r>
-        <w:rPr>
-          <w:i/>
-          <w:iCs/>
-        </w:rPr>
-        <w:br/>
-        <w:t xml:space="preserve">Castle </w:t>
-      </w:r>
-      <w:proofErr w:type="spellStart"/>
-      <w:r>
-        <w:rPr>
-          <w:i/>
-          <w:iCs/>
-        </w:rPr>
-        <w:t>Brick</w:t>
-      </w:r>
-      <w:r>
-        <w:rPr>
-          <w:i/>
-          <w:iCs/>
-        </w:rPr>
-        <w:t>wall</w:t>
-      </w:r>
-      <w:proofErr w:type="spellEnd"/>
-      <w:r>
-        <w:rPr>
-          <w:i/>
-          <w:iCs/>
-        </w:rPr>
         <w:t xml:space="preserve"> (Tessellating world block)</w:t>
       </w:r>
       <w:r>
@@ -1228,7 +1160,6 @@
         <w:rPr>
           <w:color w:val="538135" w:themeColor="accent6" w:themeShade="BF"/>
         </w:rPr>
-        <w:lastRenderedPageBreak/>
         <w:t>Low Priority:</w:t>
       </w:r>
       <w:r>
@@ -1345,17 +1276,8 @@
           <w:iCs/>
         </w:rPr>
         <w:br/>
-        <w:t xml:space="preserve">{ Front Menu Choices: Play, Option (Checkbox, Slider), </w:t>
-      </w:r>
-      <w:proofErr w:type="gramStart"/>
-      <w:r>
-        <w:rPr>
-          <w:i/>
-          <w:iCs/>
-        </w:rPr>
-        <w:t>Exit }</w:t>
-      </w:r>
-      <w:proofErr w:type="gramEnd"/>
+        <w:t>{ Front Menu Choices: Play, Option (Checkbox, Slider), Exit }</w:t>
+      </w:r>
       <w:r>
         <w:rPr>
           <w:i/>
@@ -2279,7 +2201,7 @@
         </w:rPr>
         <w:lastRenderedPageBreak/>
         <w:drawing>
-          <wp:inline distT="0" distB="0" distL="0" distR="0" wp14:anchorId="0CB4F08A" wp14:editId="63808B38">
+          <wp:inline distT="0" distB="0" distL="0" distR="0" wp14:anchorId="0CB4F08A" wp14:editId="1FA3224D">
             <wp:extent cx="5731510" cy="3223895"/>
             <wp:effectExtent l="0" t="0" r="2540" b="0"/>
             <wp:docPr id="1" name="Picture 1" descr="Castle Crashers All But Confirmed for PS4 in Teaser from Developer - Push Square"/>
@@ -2332,7 +2254,7 @@
           <w:noProof/>
         </w:rPr>
         <w:drawing>
-          <wp:inline distT="0" distB="0" distL="0" distR="0" wp14:anchorId="3C57E2C9" wp14:editId="5BDA5F22">
+          <wp:inline distT="0" distB="0" distL="0" distR="0" wp14:anchorId="3C57E2C9" wp14:editId="5E34836F">
             <wp:extent cx="2781300" cy="4333875"/>
             <wp:effectExtent l="0" t="0" r="0" b="9525"/>
             <wp:docPr id="43383796" name="Picture 2" descr="Pin by 🇻🇮T.B. Lee Kadoober III🇻🇮 on Castles | Small castles, Beautiful castles, Castle"/>
@@ -2681,16 +2603,11 @@
         <w:t>Music</w:t>
       </w:r>
       <w:r>
-        <w:t>/</w:t>
-      </w:r>
-      <w:proofErr w:type="gramStart"/>
-      <w:r>
-        <w:t>Sound</w:t>
+        <w:t>/Sound</w:t>
       </w:r>
       <w:r>
         <w:t>;</w:t>
       </w:r>
-      <w:proofErr w:type="gramEnd"/>
     </w:p>
     <w:p>
       <w:pPr>
@@ -2799,13 +2716,8 @@
               </w:numPr>
             </w:pPr>
             <w:r>
-              <w:t>Cheap to make/</w:t>
-            </w:r>
-            <w:proofErr w:type="gramStart"/>
-            <w:r>
-              <w:t>produce</w:t>
-            </w:r>
-            <w:proofErr w:type="gramEnd"/>
+              <w:t>Cheap to make/produce</w:t>
+            </w:r>
           </w:p>
           <w:p>
             <w:pPr>
@@ -2845,13 +2757,8 @@
               </w:numPr>
             </w:pPr>
             <w:r>
-              <w:t xml:space="preserve">Underpaid; near certain lack of potential to </w:t>
-            </w:r>
-            <w:proofErr w:type="gramStart"/>
-            <w:r>
-              <w:t>profit</w:t>
-            </w:r>
-            <w:proofErr w:type="gramEnd"/>
+              <w:t>Underpaid; near certain lack of potential to profit</w:t>
+            </w:r>
           </w:p>
           <w:p>
             <w:pPr>
@@ -2968,13 +2875,8 @@
             </w:r>
             <w:proofErr w:type="spellEnd"/>
             <w:r>
-              <w:t xml:space="preserve"> and team </w:t>
-            </w:r>
-            <w:proofErr w:type="gramStart"/>
-            <w:r>
-              <w:t>resources</w:t>
-            </w:r>
-            <w:proofErr w:type="gramEnd"/>
+              <w:t xml:space="preserve"> and team resources</w:t>
+            </w:r>
           </w:p>
           <w:p>
             <w:pPr>
@@ -3002,13 +2904,8 @@
               </w:numPr>
             </w:pPr>
             <w:r>
-              <w:t xml:space="preserve">Our product pushing customers to similar products via </w:t>
-            </w:r>
-            <w:proofErr w:type="gramStart"/>
-            <w:r>
-              <w:t>nostalgia</w:t>
-            </w:r>
-            <w:proofErr w:type="gramEnd"/>
+              <w:t>Our product pushing customers to similar products via nostalgia</w:t>
+            </w:r>
           </w:p>
           <w:p>
             <w:pPr>
@@ -3019,13 +2916,8 @@
               </w:numPr>
             </w:pPr>
             <w:r>
-              <w:t xml:space="preserve">Storefront space(s) experiencing a glut of similar quality </w:t>
-            </w:r>
-            <w:proofErr w:type="gramStart"/>
-            <w:r>
-              <w:t>products</w:t>
-            </w:r>
-            <w:proofErr w:type="gramEnd"/>
+              <w:t>Storefront space(s) experiencing a glut of similar quality products</w:t>
+            </w:r>
           </w:p>
           <w:p>
             <w:pPr>
@@ -3890,15 +3782,7 @@
             </w:r>
             <w:r>
               <w:br/>
-              <w:t xml:space="preserve">Added Project Timeline (Prospective and dependant on the world being a nice place. Don’t stress, people!). Ends April 19, will be altered </w:t>
-            </w:r>
-            <w:proofErr w:type="gramStart"/>
-            <w:r>
-              <w:t>as-needed</w:t>
-            </w:r>
-            <w:proofErr w:type="gramEnd"/>
-            <w:r>
-              <w:t>.</w:t>
+              <w:t>Added Project Timeline (Prospective and dependant on the world being a nice place. Don’t stress, people!). Ends April 19, will be altered as-needed.</w:t>
             </w:r>
           </w:p>
         </w:tc>

</xml_diff>